<commit_message>
Latest code - 20/11
</commit_message>
<xml_diff>
--- a/SessionDiscussion_ASHRAE.docx
+++ b/SessionDiscussion_ASHRAE.docx
@@ -113,14 +113,26 @@
           <w:sz w:val="21"/>
           <w:szCs w:val="21"/>
         </w:rPr>
-        <w:t>The data comes from over 1,000 buildings over a three-year timeframe. With better estimates of these energy-saving</w:t>
-      </w:r>
-      <w:r>
-        <w:rPr>
+        <w:t>The data comes from over 1,000 buildings over a three-year timeframe. With better estimates of these energy-saving investments, large scale investors and financial institutions will be more inclined to invest in this area to enable progress in building efficiencies.</w:t>
+      </w:r>
+    </w:p>
+    <w:p>
+      <w:pPr>
+        <w:shd w:val="clear" w:color="auto" w:fill="FFFFFF"/>
+        <w:spacing w:before="160" w:after="160"/>
+        <w:rPr>
+          <w:b/>
           <w:sz w:val="21"/>
           <w:szCs w:val="21"/>
         </w:rPr>
-        <w:t xml:space="preserve"> investments, large scale investors and financial institutions will be more inclined to invest in this area to enable progress in building efficiencies.</w:t>
+      </w:pPr>
+      <w:r>
+        <w:rPr>
+          <w:b/>
+          <w:sz w:val="21"/>
+          <w:szCs w:val="21"/>
+        </w:rPr>
+        <w:t>Background:</w:t>
       </w:r>
     </w:p>
     <w:p>
@@ -128,65 +140,32 @@
         <w:shd w:val="clear" w:color="auto" w:fill="FFFFFF"/>
         <w:spacing w:before="160" w:after="160"/>
         <w:rPr>
-          <w:b/>
           <w:sz w:val="21"/>
           <w:szCs w:val="21"/>
         </w:rPr>
       </w:pPr>
       <w:r>
         <w:rPr>
-          <w:b/>
           <w:sz w:val="21"/>
           <w:szCs w:val="21"/>
         </w:rPr>
-        <w:t>Background:</w:t>
-      </w:r>
-    </w:p>
-    <w:p>
-      <w:pPr>
-        <w:shd w:val="clear" w:color="auto" w:fill="FFFFFF"/>
-        <w:spacing w:before="160" w:after="160"/>
+        <w:t xml:space="preserve">Current methods to reduce costs and emissions of energy improve building efficiencies are not enough. Under pay-for-performance financing, the building owner makes payments based on the difference between their real energy consumption and what they would have used without any retrofits. The latter values </w:t>
+      </w:r>
+      <w:proofErr w:type="gramStart"/>
+      <w:r>
         <w:rPr>
           <w:sz w:val="21"/>
           <w:szCs w:val="21"/>
         </w:rPr>
-      </w:pPr>
+        <w:t>have to</w:t>
+      </w:r>
+      <w:proofErr w:type="gramEnd"/>
       <w:r>
         <w:rPr>
           <w:sz w:val="21"/>
           <w:szCs w:val="21"/>
         </w:rPr>
-        <w:t>Current methods to reduce costs and emissions of energy improve building efficiencies are n</w:t>
-      </w:r>
-      <w:r>
-        <w:rPr>
-          <w:sz w:val="21"/>
-          <w:szCs w:val="21"/>
-        </w:rPr>
-        <w:t xml:space="preserve">ot enough. Under pay-for-performance financing, the building owner makes payments based on the difference between their real energy consumption and what they would have used without any retrofits. The latter values </w:t>
-      </w:r>
-      <w:proofErr w:type="gramStart"/>
-      <w:r>
-        <w:rPr>
-          <w:sz w:val="21"/>
-          <w:szCs w:val="21"/>
-        </w:rPr>
-        <w:t>have to</w:t>
-      </w:r>
-      <w:proofErr w:type="gramEnd"/>
-      <w:r>
-        <w:rPr>
-          <w:sz w:val="21"/>
-          <w:szCs w:val="21"/>
-        </w:rPr>
-        <w:t xml:space="preserve"> come from a model. Methods in use</w:t>
-      </w:r>
-      <w:r>
-        <w:rPr>
-          <w:sz w:val="21"/>
-          <w:szCs w:val="21"/>
-        </w:rPr>
-        <w:t xml:space="preserve"> of estimation are fragmented and do not scale well. Some assume a specific meter type or don’t work with different building types.</w:t>
+        <w:t xml:space="preserve"> come from a model. Methods in use of estimation are fragmented and do not scale well. Some assume a specific meter type or don’t work with different building types.</w:t>
       </w:r>
     </w:p>
     <w:p/>
@@ -200,14 +179,7 @@
             <w:color w:val="1155CC"/>
             <w:u w:val="single"/>
           </w:rPr>
-          <w:t>https://www</w:t>
-        </w:r>
-        <w:r>
-          <w:rPr>
-            <w:color w:val="1155CC"/>
-            <w:u w:val="single"/>
-          </w:rPr>
-          <w:t>.kaggle.com/c/great-energy-predictor-shootout-i/overview</w:t>
+          <w:t>https://www.kaggle.com/c/great-energy-predictor-shootout-i/overview</w:t>
         </w:r>
       </w:hyperlink>
     </w:p>
@@ -390,10 +362,7 @@
         </w:numPr>
       </w:pPr>
       <w:r>
-        <w:t>Precip_depth_1_hr (4</w:t>
-      </w:r>
-      <w:r>
-        <w:t>9.49%)</w:t>
+        <w:t>Precip_depth_1_hr (49.49%)</w:t>
       </w:r>
     </w:p>
     <w:p>
@@ -548,10 +517,7 @@
       </w:r>
       <w:proofErr w:type="spellEnd"/>
       <w:r>
-        <w:t xml:space="preserve"> for m</w:t>
-      </w:r>
-      <w:r>
-        <w:t>eter type =0 (electricity), 1(chilled water), 2(steam), 3(hot water) - Discussions about their value</w:t>
+        <w:t xml:space="preserve"> for meter type =0 (electricity), 1(chilled water), 2(steam), 3(hot water) - Discussions about their value</w:t>
       </w:r>
     </w:p>
     <w:p>
@@ -676,13 +642,13 @@
       <w:pPr>
         <w:rPr>
           <w:b/>
-          <w:color w:val="980000"/>
-        </w:rPr>
-      </w:pPr>
-      <w:r>
-        <w:rPr>
-          <w:b/>
-          <w:color w:val="980000"/>
+          <w:color w:val="000000" w:themeColor="text1"/>
+        </w:rPr>
+      </w:pPr>
+      <w:r>
+        <w:rPr>
+          <w:b/>
+          <w:color w:val="000000" w:themeColor="text1"/>
         </w:rPr>
         <w:t>17/11/2019</w:t>
       </w:r>
@@ -695,13 +661,10 @@
         </w:numPr>
       </w:pPr>
       <w:r>
-        <w:t xml:space="preserve">KNN </w:t>
-      </w:r>
-      <w:r>
-        <w:t>method explanation</w:t>
-      </w:r>
-      <w:r>
-        <w:t>-</w:t>
+        <w:t>KNN method explanation</w:t>
+      </w:r>
+      <w:r>
+        <w:t xml:space="preserve"> by Michael</w:t>
       </w:r>
     </w:p>
     <w:p>
@@ -748,6 +711,9 @@
       <w:r>
         <w:t>Day, date</w:t>
       </w:r>
+      <w:r>
+        <w:t>, hour, minutes, month, year</w:t>
+      </w:r>
     </w:p>
     <w:p>
       <w:pPr>
@@ -757,10 +723,7 @@
         </w:numPr>
       </w:pPr>
       <w:r>
-        <w:t>W</w:t>
-      </w:r>
-      <w:r>
-        <w:t>eather data imputation</w:t>
+        <w:t>Weather data imputation</w:t>
       </w:r>
     </w:p>
     <w:p>
@@ -770,10 +733,131 @@
           <w:ilvl w:val="1"/>
           <w:numId w:val="2"/>
         </w:numPr>
-        <w:rPr>
-          <w:b/>
-        </w:rPr>
-      </w:pPr>
+      </w:pPr>
+      <w:r>
+        <w:t>For 7 variables</w:t>
+      </w:r>
+      <w:r>
+        <w:t xml:space="preserve"> from weather data by method rolling mean, median, max, min for - </w:t>
+      </w:r>
+      <w:proofErr w:type="spellStart"/>
+      <w:r>
+        <w:t>groupby</w:t>
+      </w:r>
+      <w:proofErr w:type="spellEnd"/>
+      <w:r>
+        <w:t xml:space="preserve"> site id for 3, 5, 7, 14, 30 days</w:t>
+      </w:r>
+    </w:p>
+    <w:p>
+      <w:pPr>
+        <w:rPr>
+          <w:b/>
+          <w:color w:val="000000" w:themeColor="text1"/>
+        </w:rPr>
+      </w:pPr>
+      <w:r>
+        <w:rPr>
+          <w:b/>
+          <w:color w:val="000000" w:themeColor="text1"/>
+        </w:rPr>
+        <w:t>20</w:t>
+      </w:r>
+      <w:r>
+        <w:rPr>
+          <w:b/>
+          <w:color w:val="000000" w:themeColor="text1"/>
+        </w:rPr>
+        <w:t>/11/2019</w:t>
+      </w:r>
+    </w:p>
+    <w:p>
+      <w:pPr>
+        <w:pStyle w:val="ListParagraph"/>
+        <w:numPr>
+          <w:ilvl w:val="0"/>
+          <w:numId w:val="7"/>
+        </w:numPr>
+        <w:jc w:val="both"/>
+      </w:pPr>
+      <w:r>
+        <w:t xml:space="preserve">Download test data set and </w:t>
+      </w:r>
+      <w:r>
+        <w:t xml:space="preserve">do some exploratory data analysis </w:t>
+      </w:r>
+    </w:p>
+    <w:p>
+      <w:pPr>
+        <w:pStyle w:val="ListParagraph"/>
+        <w:numPr>
+          <w:ilvl w:val="0"/>
+          <w:numId w:val="7"/>
+        </w:numPr>
+        <w:jc w:val="both"/>
+      </w:pPr>
+      <w:r>
+        <w:t>T</w:t>
+      </w:r>
+      <w:r>
+        <w:t xml:space="preserve">ransform </w:t>
+      </w:r>
+      <w:r>
+        <w:t xml:space="preserve">test set </w:t>
+      </w:r>
+      <w:r>
+        <w:t>as train set (same imputation and preprocessing)</w:t>
+      </w:r>
+    </w:p>
+    <w:p>
+      <w:pPr>
+        <w:pStyle w:val="ListParagraph"/>
+        <w:numPr>
+          <w:ilvl w:val="0"/>
+          <w:numId w:val="7"/>
+        </w:numPr>
+        <w:jc w:val="both"/>
+      </w:pPr>
+      <w:r>
+        <w:t>Combine them to do one-hot encoding</w:t>
+      </w:r>
+    </w:p>
+    <w:p>
+      <w:pPr>
+        <w:pStyle w:val="ListParagraph"/>
+        <w:numPr>
+          <w:ilvl w:val="0"/>
+          <w:numId w:val="7"/>
+        </w:numPr>
+        <w:jc w:val="both"/>
+      </w:pPr>
+      <w:r>
+        <w:t>Understand bagging and boosting</w:t>
+      </w:r>
+      <w:r>
+        <w:t xml:space="preserve"> methods</w:t>
+      </w:r>
+    </w:p>
+    <w:p>
+      <w:pPr>
+        <w:pStyle w:val="ListParagraph"/>
+        <w:numPr>
+          <w:ilvl w:val="0"/>
+          <w:numId w:val="7"/>
+        </w:numPr>
+        <w:jc w:val="both"/>
+      </w:pPr>
+      <w:r>
+        <w:t xml:space="preserve">Understand parameters in Python for Linear regression, Random forest regression and </w:t>
+      </w:r>
+      <w:proofErr w:type="spellStart"/>
+      <w:r>
+        <w:t>XGBoost</w:t>
+      </w:r>
+      <w:proofErr w:type="spellEnd"/>
+      <w:r>
+        <w:t xml:space="preserve"> regression</w:t>
+      </w:r>
       <w:bookmarkStart w:id="0" w:name="_GoBack"/>
       <w:bookmarkEnd w:id="0"/>
     </w:p>
@@ -1355,9 +1439,9 @@
     </w:lvl>
   </w:abstractNum>
   <w:abstractNum w:abstractNumId="5" w15:restartNumberingAfterBreak="0">
-    <w:nsid w:val="7FCF058F"/>
+    <w:nsid w:val="6A7C72A2"/>
     <w:multiLevelType w:val="multilevel"/>
-    <w:tmpl w:val="D5360F9C"/>
+    <w:tmpl w:val="176013A0"/>
     <w:lvl w:ilvl="0">
       <w:start w:val="1"/>
       <w:numFmt w:val="decimal"/>
@@ -1397,13 +1481,129 @@
     </w:lvl>
     <w:lvl w:ilvl="3">
       <w:start w:val="1"/>
+      <w:numFmt w:val="bullet"/>
+      <w:lvlText w:val=""/>
+      <w:lvlJc w:val="left"/>
+      <w:pPr>
+        <w:ind w:left="2880" w:hanging="360"/>
+      </w:pPr>
+      <w:rPr>
+        <w:rFonts w:ascii="Symbol" w:hAnsi="Symbol" w:hint="default"/>
+        <w:u w:val="none"/>
+      </w:rPr>
+    </w:lvl>
+    <w:lvl w:ilvl="4">
+      <w:start w:val="1"/>
+      <w:numFmt w:val="lowerLetter"/>
+      <w:lvlText w:val="%5."/>
+      <w:lvlJc w:val="left"/>
+      <w:pPr>
+        <w:ind w:left="3600" w:hanging="360"/>
+      </w:pPr>
+      <w:rPr>
+        <w:u w:val="none"/>
+      </w:rPr>
+    </w:lvl>
+    <w:lvl w:ilvl="5">
+      <w:start w:val="1"/>
+      <w:numFmt w:val="lowerRoman"/>
+      <w:lvlText w:val="%6."/>
+      <w:lvlJc w:val="right"/>
+      <w:pPr>
+        <w:ind w:left="4320" w:hanging="360"/>
+      </w:pPr>
+      <w:rPr>
+        <w:u w:val="none"/>
+      </w:rPr>
+    </w:lvl>
+    <w:lvl w:ilvl="6">
+      <w:start w:val="1"/>
       <w:numFmt w:val="decimal"/>
-      <w:lvlText w:val="%4."/>
+      <w:lvlText w:val="%7."/>
+      <w:lvlJc w:val="left"/>
+      <w:pPr>
+        <w:ind w:left="5040" w:hanging="360"/>
+      </w:pPr>
+      <w:rPr>
+        <w:u w:val="none"/>
+      </w:rPr>
+    </w:lvl>
+    <w:lvl w:ilvl="7">
+      <w:start w:val="1"/>
+      <w:numFmt w:val="lowerLetter"/>
+      <w:lvlText w:val="%8."/>
+      <w:lvlJc w:val="left"/>
+      <w:pPr>
+        <w:ind w:left="5760" w:hanging="360"/>
+      </w:pPr>
+      <w:rPr>
+        <w:u w:val="none"/>
+      </w:rPr>
+    </w:lvl>
+    <w:lvl w:ilvl="8">
+      <w:start w:val="1"/>
+      <w:numFmt w:val="lowerRoman"/>
+      <w:lvlText w:val="%9."/>
+      <w:lvlJc w:val="right"/>
+      <w:pPr>
+        <w:ind w:left="6480" w:hanging="360"/>
+      </w:pPr>
+      <w:rPr>
+        <w:u w:val="none"/>
+      </w:rPr>
+    </w:lvl>
+  </w:abstractNum>
+  <w:abstractNum w:abstractNumId="6" w15:restartNumberingAfterBreak="0">
+    <w:nsid w:val="7FCF058F"/>
+    <w:multiLevelType w:val="multilevel"/>
+    <w:tmpl w:val="176013A0"/>
+    <w:lvl w:ilvl="0">
+      <w:start w:val="1"/>
+      <w:numFmt w:val="decimal"/>
+      <w:lvlText w:val="%1."/>
+      <w:lvlJc w:val="left"/>
+      <w:pPr>
+        <w:ind w:left="720" w:hanging="360"/>
+      </w:pPr>
+      <w:rPr>
+        <w:u w:val="none"/>
+      </w:rPr>
+    </w:lvl>
+    <w:lvl w:ilvl="1">
+      <w:start w:val="1"/>
+      <w:numFmt w:val="lowerLetter"/>
+      <w:lvlText w:val="%2."/>
+      <w:lvlJc w:val="left"/>
+      <w:pPr>
+        <w:ind w:left="1620" w:hanging="360"/>
+      </w:pPr>
+      <w:rPr>
+        <w:b w:val="0"/>
+        <w:u w:val="none"/>
+      </w:rPr>
+    </w:lvl>
+    <w:lvl w:ilvl="2">
+      <w:start w:val="1"/>
+      <w:numFmt w:val="lowerRoman"/>
+      <w:lvlText w:val="%3."/>
+      <w:lvlJc w:val="right"/>
+      <w:pPr>
+        <w:ind w:left="2160" w:hanging="360"/>
+      </w:pPr>
+      <w:rPr>
+        <w:u w:val="none"/>
+      </w:rPr>
+    </w:lvl>
+    <w:lvl w:ilvl="3">
+      <w:start w:val="1"/>
+      <w:numFmt w:val="bullet"/>
+      <w:lvlText w:val=""/>
       <w:lvlJc w:val="left"/>
       <w:pPr>
         <w:ind w:left="2880" w:hanging="360"/>
       </w:pPr>
       <w:rPr>
+        <w:rFonts w:ascii="Symbol" w:hAnsi="Symbol" w:hint="default"/>
         <w:u w:val="none"/>
       </w:rPr>
     </w:lvl>
@@ -1472,7 +1672,7 @@
     <w:abstractNumId w:val="3"/>
   </w:num>
   <w:num w:numId="2">
-    <w:abstractNumId w:val="5"/>
+    <w:abstractNumId w:val="6"/>
   </w:num>
   <w:num w:numId="3">
     <w:abstractNumId w:val="4"/>
@@ -1485,6 +1685,9 @@
   </w:num>
   <w:num w:numId="6">
     <w:abstractNumId w:val="0"/>
+  </w:num>
+  <w:num w:numId="7">
+    <w:abstractNumId w:val="5"/>
   </w:num>
 </w:numbering>
 </file>

</xml_diff>